<commit_message>
tesseract wrong path fixed
</commit_message>
<xml_diff>
--- a/Lisez-moi.docx
+++ b/Lisez-moi.docx
@@ -216,11 +216,9 @@
       </w:pPr>
       <w:bookmarkStart w:id="1" w:name="_Pré-requis"/>
       <w:bookmarkEnd w:id="1"/>
-      <w:proofErr w:type="spellStart"/>
       <w:r>
         <w:t>Pré-requis</w:t>
       </w:r>
-      <w:proofErr w:type="spellEnd"/>
     </w:p>
     <w:p>
       <w:pPr>
@@ -286,11 +284,9 @@
         </w:numPr>
         <w:jc w:val="both"/>
       </w:pPr>
-      <w:proofErr w:type="spellStart"/>
       <w:r>
         <w:t>Poppler</w:t>
       </w:r>
-      <w:proofErr w:type="spellEnd"/>
     </w:p>
     <w:p>
       <w:pPr>
@@ -642,11 +638,9 @@
         <w:pStyle w:val="Titre2"/>
         <w:jc w:val="both"/>
       </w:pPr>
-      <w:proofErr w:type="spellStart"/>
       <w:r>
         <w:t>Poppler</w:t>
       </w:r>
-      <w:proofErr w:type="spellEnd"/>
     </w:p>
     <w:p>
       <w:pPr>
@@ -660,7 +654,6 @@
       <w:r>
         <w:t xml:space="preserve">Assurez-vous que </w:t>
       </w:r>
-      <w:proofErr w:type="spellStart"/>
       <w:r>
         <w:rPr>
           <w:i/>
@@ -668,7 +661,6 @@
         </w:rPr>
         <w:t>poppler</w:t>
       </w:r>
-      <w:proofErr w:type="spellEnd"/>
       <w:r>
         <w:t xml:space="preserve"> soit bien présent</w:t>
       </w:r>
@@ -681,14 +673,11 @@
         <w:jc w:val="center"/>
       </w:pPr>
       <w:r>
-        <w:rPr>
-          <w:noProof/>
-        </w:rPr>
         <w:drawing>
-          <wp:inline distT="0" distB="0" distL="0" distR="0" wp14:anchorId="3D65FFC8" wp14:editId="494B325A">
-            <wp:extent cx="3038899" cy="2410161"/>
-            <wp:effectExtent l="0" t="0" r="9525" b="9525"/>
-            <wp:docPr id="29" name="Image 29" descr="Une image contenant table&#10;&#10;Description générée automatiquement"/>
+          <wp:inline distT="0" distB="0" distL="0" distR="0" wp14:anchorId="5387A162" wp14:editId="1546FEF3">
+            <wp:extent cx="3553321" cy="2286319"/>
+            <wp:effectExtent l="0" t="0" r="9525" b="0"/>
+            <wp:docPr id="2" name="Image 2"/>
             <wp:cNvGraphicFramePr>
               <a:graphicFrameLocks xmlns:a="http://schemas.openxmlformats.org/drawingml/2006/main" noChangeAspect="1"/>
             </wp:cNvGraphicFramePr>
@@ -696,7 +685,7 @@
               <a:graphicData uri="http://schemas.openxmlformats.org/drawingml/2006/picture">
                 <pic:pic xmlns:pic="http://schemas.openxmlformats.org/drawingml/2006/picture">
                   <pic:nvPicPr>
-                    <pic:cNvPr id="29" name="Image 29" descr="Une image contenant table&#10;&#10;Description générée automatiquement"/>
+                    <pic:cNvPr id="1" name=""/>
                     <pic:cNvPicPr/>
                   </pic:nvPicPr>
                   <pic:blipFill>
@@ -708,7 +697,7 @@
                   <pic:spPr>
                     <a:xfrm>
                       <a:off x="0" y="0"/>
-                      <a:ext cx="3038899" cy="2410161"/>
+                      <a:ext cx="3553321" cy="2286319"/>
                     </a:xfrm>
                     <a:prstGeom prst="rect">
                       <a:avLst/>
@@ -756,7 +745,10 @@
         <w:jc w:val="both"/>
       </w:pPr>
       <w:r>
-        <w:t>Ouvrer poppler-22.04.0</w:t>
+        <w:t xml:space="preserve">Ouvrer </w:t>
+      </w:r>
+      <w:r>
+        <w:t>le fichier zip</w:t>
       </w:r>
     </w:p>
     <w:p>
@@ -765,10 +757,10 @@
       </w:pPr>
       <w:r>
         <w:drawing>
-          <wp:inline distT="0" distB="0" distL="0" distR="0" wp14:anchorId="107276A8" wp14:editId="123EBC7D">
-            <wp:extent cx="5060950" cy="1111357"/>
-            <wp:effectExtent l="0" t="0" r="6350" b="0"/>
-            <wp:docPr id="4" name="Image 4" descr="Une image contenant texte&#10;&#10;Description générée automatiquement"/>
+          <wp:inline distT="0" distB="0" distL="0" distR="0" wp14:anchorId="4DCE3C48" wp14:editId="7BEB70AB">
+            <wp:extent cx="2876951" cy="1057423"/>
+            <wp:effectExtent l="0" t="0" r="0" b="9525"/>
+            <wp:docPr id="5" name="Image 5"/>
             <wp:cNvGraphicFramePr>
               <a:graphicFrameLocks xmlns:a="http://schemas.openxmlformats.org/drawingml/2006/main" noChangeAspect="1"/>
             </wp:cNvGraphicFramePr>
@@ -776,7 +768,7 @@
               <a:graphicData uri="http://schemas.openxmlformats.org/drawingml/2006/picture">
                 <pic:pic xmlns:pic="http://schemas.openxmlformats.org/drawingml/2006/picture">
                   <pic:nvPicPr>
-                    <pic:cNvPr id="4" name="Image 4" descr="Une image contenant texte&#10;&#10;Description générée automatiquement"/>
+                    <pic:cNvPr id="1" name=""/>
                     <pic:cNvPicPr/>
                   </pic:nvPicPr>
                   <pic:blipFill>
@@ -788,7 +780,7 @@
                   <pic:spPr>
                     <a:xfrm>
                       <a:off x="0" y="0"/>
-                      <a:ext cx="5071821" cy="1113744"/>
+                      <a:ext cx="2876951" cy="1057423"/>
                     </a:xfrm>
                     <a:prstGeom prst="rect">
                       <a:avLst/>
@@ -811,7 +803,13 @@
         <w:jc w:val="both"/>
       </w:pPr>
       <w:r>
-        <w:t>Sélectionnez poppler-22.04.0 puis cliquez sur Extraire</w:t>
+        <w:t>Sélectionnez poppler</w:t>
+      </w:r>
+      <w:r>
+        <w:t xml:space="preserve"> puis</w:t>
+      </w:r>
+      <w:r>
+        <w:t xml:space="preserve"> cliquez sur Extraire</w:t>
       </w:r>
     </w:p>
     <w:p>
@@ -821,10 +819,10 @@
       <w:r>
         <w:lastRenderedPageBreak/>
         <w:drawing>
-          <wp:inline distT="0" distB="0" distL="0" distR="0" wp14:anchorId="36E95280" wp14:editId="300EBE1C">
-            <wp:extent cx="3362794" cy="2133898"/>
-            <wp:effectExtent l="0" t="0" r="0" b="0"/>
-            <wp:docPr id="11" name="Image 11"/>
+          <wp:inline distT="0" distB="0" distL="0" distR="0" wp14:anchorId="1D0198FC" wp14:editId="6156C50D">
+            <wp:extent cx="1895740" cy="1848108"/>
+            <wp:effectExtent l="0" t="0" r="9525" b="0"/>
+            <wp:docPr id="6" name="Image 6"/>
             <wp:cNvGraphicFramePr>
               <a:graphicFrameLocks xmlns:a="http://schemas.openxmlformats.org/drawingml/2006/main" noChangeAspect="1"/>
             </wp:cNvGraphicFramePr>
@@ -844,7 +842,7 @@
                   <pic:spPr>
                     <a:xfrm>
                       <a:off x="0" y="0"/>
-                      <a:ext cx="3362794" cy="2133898"/>
+                      <a:ext cx="1895740" cy="1848108"/>
                     </a:xfrm>
                     <a:prstGeom prst="rect">
                       <a:avLst/>
@@ -875,6 +873,9 @@
         <w:jc w:val="center"/>
       </w:pPr>
       <w:r>
+        <w:rPr>
+          <w:noProof/>
+        </w:rPr>
         <w:drawing>
           <wp:inline distT="0" distB="0" distL="0" distR="0" wp14:anchorId="7B06B1AC" wp14:editId="60289A55">
             <wp:extent cx="4425538" cy="2819400"/>
@@ -929,15 +930,7 @@
         <w:jc w:val="both"/>
       </w:pPr>
       <w:r>
-        <w:t xml:space="preserve">C’est bon, vous avez bien </w:t>
-      </w:r>
-      <w:proofErr w:type="spellStart"/>
-      <w:r>
-        <w:t>poppler</w:t>
-      </w:r>
-      <w:proofErr w:type="spellEnd"/>
-      <w:r>
-        <w:t> </w:t>
+        <w:t>C’est bon, vous avez bien poppler </w:t>
       </w:r>
       <w:r>
         <w:rPr>
@@ -963,14 +956,11 @@
         <w:jc w:val="center"/>
       </w:pPr>
       <w:r>
-        <w:rPr>
-          <w:noProof/>
-        </w:rPr>
         <w:drawing>
-          <wp:inline distT="0" distB="0" distL="0" distR="0" wp14:anchorId="13925867" wp14:editId="7056315F">
-            <wp:extent cx="3038899" cy="2410161"/>
-            <wp:effectExtent l="0" t="0" r="9525" b="9525"/>
-            <wp:docPr id="23" name="Image 23" descr="Une image contenant table&#10;&#10;Description générée automatiquement"/>
+          <wp:inline distT="0" distB="0" distL="0" distR="0" wp14:anchorId="4BDBFE1A" wp14:editId="51B01492">
+            <wp:extent cx="3753374" cy="2524477"/>
+            <wp:effectExtent l="0" t="0" r="0" b="9525"/>
+            <wp:docPr id="7" name="Image 7"/>
             <wp:cNvGraphicFramePr>
               <a:graphicFrameLocks xmlns:a="http://schemas.openxmlformats.org/drawingml/2006/main" noChangeAspect="1"/>
             </wp:cNvGraphicFramePr>
@@ -978,11 +968,11 @@
               <a:graphicData uri="http://schemas.openxmlformats.org/drawingml/2006/picture">
                 <pic:pic xmlns:pic="http://schemas.openxmlformats.org/drawingml/2006/picture">
                   <pic:nvPicPr>
-                    <pic:cNvPr id="29" name="Image 29" descr="Une image contenant table&#10;&#10;Description générée automatiquement"/>
+                    <pic:cNvPr id="1" name=""/>
                     <pic:cNvPicPr/>
                   </pic:nvPicPr>
                   <pic:blipFill>
-                    <a:blip r:embed="rId11"/>
+                    <a:blip r:embed="rId15"/>
                     <a:stretch>
                       <a:fillRect/>
                     </a:stretch>
@@ -990,7 +980,7 @@
                   <pic:spPr>
                     <a:xfrm>
                       <a:off x="0" y="0"/>
-                      <a:ext cx="3038899" cy="2410161"/>
+                      <a:ext cx="3753374" cy="2524477"/>
                     </a:xfrm>
                     <a:prstGeom prst="rect">
                       <a:avLst/>
@@ -1140,18 +1130,12 @@
       <w:r>
         <w:t xml:space="preserve">Si ça n'est pas le cas, téléchargez la dernière version de tesseract en cliquant sur ce </w:t>
       </w:r>
-      <w:hyperlink r:id="rId15" w:history="1">
+      <w:hyperlink r:id="rId16" w:history="1">
         <w:r>
           <w:rPr>
             <w:rStyle w:val="Lienhypertexte"/>
           </w:rPr>
-          <w:t>lie</w:t>
-        </w:r>
-        <w:r>
-          <w:rPr>
-            <w:rStyle w:val="Lienhypertexte"/>
-          </w:rPr>
-          <w:t>n</w:t>
+          <w:t>lien</w:t>
         </w:r>
       </w:hyperlink>
       <w:r>
@@ -1174,7 +1158,7 @@
                     <pic:cNvPicPr/>
                   </pic:nvPicPr>
                   <pic:blipFill>
-                    <a:blip r:embed="rId16"/>
+                    <a:blip r:embed="rId17"/>
                     <a:stretch>
                       <a:fillRect/>
                     </a:stretch>
@@ -1263,15 +1247,7 @@
       <w:bookmarkStart w:id="2" w:name="_VS_Code_Build"/>
       <w:bookmarkEnd w:id="2"/>
       <w:r>
-        <w:t xml:space="preserve">VS Code </w:t>
-      </w:r>
-      <w:proofErr w:type="spellStart"/>
-      <w:r>
-        <w:t>Build</w:t>
-      </w:r>
-      <w:proofErr w:type="spellEnd"/>
-      <w:r>
-        <w:t xml:space="preserve"> Tools</w:t>
+        <w:t>VS Code Build Tools</w:t>
       </w:r>
     </w:p>
     <w:p>
@@ -1283,13 +1259,8 @@
         </w:numPr>
       </w:pPr>
       <w:r>
-        <w:t xml:space="preserve">Ouvrez le fichier d’installation </w:t>
-      </w:r>
-      <w:proofErr w:type="spellStart"/>
-      <w:r>
-        <w:t>vs_buildtools</w:t>
-      </w:r>
-      <w:proofErr w:type="spellEnd"/>
+        <w:t>Ouvrez le fichier d’installation vs_buildtools</w:t>
+      </w:r>
     </w:p>
     <w:p>
       <w:pPr>
@@ -1297,6 +1268,9 @@
         <w:jc w:val="center"/>
       </w:pPr>
       <w:r>
+        <w:rPr>
+          <w:noProof/>
+        </w:rPr>
         <w:drawing>
           <wp:inline distT="0" distB="0" distL="0" distR="0" wp14:anchorId="73DC4BD8" wp14:editId="6556883D">
             <wp:extent cx="3096057" cy="1219370"/>
@@ -1313,7 +1287,7 @@
                     <pic:cNvPicPr/>
                   </pic:nvPicPr>
                   <pic:blipFill>
-                    <a:blip r:embed="rId17"/>
+                    <a:blip r:embed="rId18"/>
                     <a:stretch>
                       <a:fillRect/>
                     </a:stretch>
@@ -1384,6 +1358,9 @@
         <w:jc w:val="center"/>
       </w:pPr>
       <w:r>
+        <w:rPr>
+          <w:noProof/>
+        </w:rPr>
         <w:drawing>
           <wp:inline distT="0" distB="0" distL="0" distR="0" wp14:anchorId="44DDB0C7" wp14:editId="53EDEBBB">
             <wp:extent cx="5760720" cy="2566670"/>
@@ -1400,7 +1377,7 @@
                     <pic:cNvPicPr/>
                   </pic:nvPicPr>
                   <pic:blipFill>
-                    <a:blip r:embed="rId18"/>
+                    <a:blip r:embed="rId19"/>
                     <a:stretch>
                       <a:fillRect/>
                     </a:stretch>
@@ -1438,6 +1415,9 @@
         <w:jc w:val="center"/>
       </w:pPr>
       <w:r>
+        <w:rPr>
+          <w:noProof/>
+        </w:rPr>
         <w:lastRenderedPageBreak/>
         <w:drawing>
           <wp:inline distT="0" distB="0" distL="0" distR="0" wp14:anchorId="500E9651" wp14:editId="5AA97B6A">
@@ -1455,7 +1435,7 @@
                     <pic:cNvPicPr/>
                   </pic:nvPicPr>
                   <pic:blipFill>
-                    <a:blip r:embed="rId19"/>
+                    <a:blip r:embed="rId20"/>
                     <a:stretch>
                       <a:fillRect/>
                     </a:stretch>
@@ -1490,14 +1470,12 @@
       <w:r>
         <w:t xml:space="preserve"> </w:t>
       </w:r>
-      <w:proofErr w:type="gramStart"/>
       <w:r>
         <w:rPr>
           <w:rFonts w:ascii="Segoe UI Emoji" w:hAnsi="Segoe UI Emoji" w:cs="Segoe UI Emoji"/>
         </w:rPr>
         <w:t>🧚</w:t>
       </w:r>
-      <w:proofErr w:type="gramEnd"/>
       <w:r>
         <w:t>‍</w:t>
       </w:r>
@@ -1622,6 +1600,9 @@
         <w:jc w:val="center"/>
       </w:pPr>
       <w:r>
+        <w:rPr>
+          <w:noProof/>
+        </w:rPr>
         <w:drawing>
           <wp:inline distT="0" distB="0" distL="0" distR="0" wp14:anchorId="433452FE" wp14:editId="4960A4E7">
             <wp:extent cx="3429479" cy="2019582"/>
@@ -1638,7 +1619,7 @@
                     <pic:cNvPicPr/>
                   </pic:nvPicPr>
                   <pic:blipFill>
-                    <a:blip r:embed="rId20"/>
+                    <a:blip r:embed="rId21"/>
                     <a:stretch>
                       <a:fillRect/>
                     </a:stretch>
@@ -1686,17 +1667,8 @@
           <w:b/>
           <w:bCs/>
         </w:rPr>
-        <w:t>.</w:t>
-      </w:r>
-      <w:proofErr w:type="spellStart"/>
-      <w:r>
-        <w:rPr>
-          <w:b/>
-          <w:bCs/>
-        </w:rPr>
-        <w:t>xls</w:t>
-      </w:r>
-      <w:proofErr w:type="spellEnd"/>
+        <w:t>.xls</w:t>
+      </w:r>
       <w:r>
         <w:t xml:space="preserve">, il est important que ces fichiers soient au format </w:t>
       </w:r>
@@ -1713,16 +1685,11 @@
       <w:r>
         <w:t xml:space="preserve">us n’avez qu’à les ouvrir sur Excel et les </w:t>
       </w:r>
-      <w:proofErr w:type="spellStart"/>
       <w:r>
         <w:t>re-</w:t>
       </w:r>
       <w:r>
-        <w:t>sauvegarder</w:t>
-      </w:r>
-      <w:proofErr w:type="spellEnd"/>
-      <w:r>
-        <w:t xml:space="preserve"> en </w:t>
+        <w:t xml:space="preserve">sauvegarder en </w:t>
       </w:r>
       <w:r>
         <w:rPr>
@@ -1754,13 +1721,8 @@
         <w:t>FOURNISSEURS.xlsx</w:t>
       </w:r>
       <w:r>
-        <w:t xml:space="preserve"> doit être détaillée, c’est-à-dire contenir les </w:t>
-      </w:r>
-      <w:proofErr w:type="spellStart"/>
-      <w:r>
-        <w:t>RIBs</w:t>
-      </w:r>
-      <w:proofErr w:type="spellEnd"/>
+        <w:t xml:space="preserve"> doit être détaillée, c’est-à-dire contenir les RIBs</w:t>
+      </w:r>
     </w:p>
     <w:p>
       <w:pPr>
@@ -1840,6 +1802,9 @@
         <w:t> </w:t>
       </w:r>
       <w:r>
+        <w:rPr>
+          <w:noProof/>
+        </w:rPr>
         <w:drawing>
           <wp:inline distT="0" distB="0" distL="0" distR="0" wp14:anchorId="4537DC12" wp14:editId="0B027C34">
             <wp:extent cx="4810796" cy="4058216"/>
@@ -1856,7 +1821,7 @@
                     <pic:cNvPicPr/>
                   </pic:nvPicPr>
                   <pic:blipFill>
-                    <a:blip r:embed="rId21"/>
+                    <a:blip r:embed="rId22"/>
                     <a:stretch>
                       <a:fillRect/>
                     </a:stretch>
@@ -1892,15 +1857,7 @@
         <w:jc w:val="both"/>
       </w:pPr>
       <w:r>
-        <w:t>Ouvrez le fichier « </w:t>
-      </w:r>
-      <w:proofErr w:type="spellStart"/>
-      <w:r>
-        <w:t>install</w:t>
-      </w:r>
-      <w:proofErr w:type="spellEnd"/>
-      <w:r>
-        <w:t> »</w:t>
+        <w:t>Ouvrez le fichier « install »</w:t>
       </w:r>
       <w:r>
         <w:t xml:space="preserve">, vous devriez voir apparaitre tout pleins de lignes étranges </w:t>
@@ -1932,6 +1889,9 @@
         <w:jc w:val="both"/>
       </w:pPr>
       <w:r>
+        <w:rPr>
+          <w:noProof/>
+        </w:rPr>
         <w:drawing>
           <wp:inline distT="0" distB="0" distL="0" distR="0" wp14:anchorId="17E94834" wp14:editId="1C73A7F0">
             <wp:extent cx="5760720" cy="3082925"/>
@@ -1948,7 +1908,7 @@
                     <pic:cNvPicPr/>
                   </pic:nvPicPr>
                   <pic:blipFill>
-                    <a:blip r:embed="rId22"/>
+                    <a:blip r:embed="rId23"/>
                     <a:stretch>
                       <a:fillRect/>
                     </a:stretch>
@@ -1996,14 +1956,12 @@
         <w:t xml:space="preserve">Sinon, mieux vaut faire un tour au chapitre </w:t>
       </w:r>
       <w:hyperlink w:anchor="_Pré-requis" w:history="1">
-        <w:proofErr w:type="spellStart"/>
         <w:r>
           <w:rPr>
             <w:rStyle w:val="Lienhypertexte"/>
           </w:rPr>
           <w:t>Pré-requis</w:t>
         </w:r>
-        <w:proofErr w:type="spellEnd"/>
       </w:hyperlink>
       <w:r>
         <w:t xml:space="preserve"> (et plus particulièrement </w:t>
@@ -2019,21 +1977,7 @@
           <w:rPr>
             <w:rStyle w:val="Lienhypertexte"/>
           </w:rPr>
-          <w:t xml:space="preserve">VS Code </w:t>
-        </w:r>
-        <w:proofErr w:type="spellStart"/>
-        <w:r>
-          <w:rPr>
-            <w:rStyle w:val="Lienhypertexte"/>
-          </w:rPr>
-          <w:t>Build</w:t>
-        </w:r>
-        <w:proofErr w:type="spellEnd"/>
-        <w:r>
-          <w:rPr>
-            <w:rStyle w:val="Lienhypertexte"/>
-          </w:rPr>
-          <w:t xml:space="preserve"> Tools</w:t>
+          <w:t>VS Code Build Tools</w:t>
         </w:r>
       </w:hyperlink>
       <w:r>
@@ -2085,6 +2029,9 @@
         <w:jc w:val="center"/>
       </w:pPr>
       <w:r>
+        <w:rPr>
+          <w:noProof/>
+        </w:rPr>
         <w:drawing>
           <wp:inline distT="0" distB="0" distL="0" distR="0" wp14:anchorId="38EE9322" wp14:editId="338F5C1D">
             <wp:extent cx="3721100" cy="2494269"/>
@@ -2101,7 +2048,7 @@
                     <pic:cNvPicPr/>
                   </pic:nvPicPr>
                   <pic:blipFill>
-                    <a:blip r:embed="rId23"/>
+                    <a:blip r:embed="rId24"/>
                     <a:stretch>
                       <a:fillRect/>
                     </a:stretch>
@@ -2149,6 +2096,9 @@
         <w:jc w:val="center"/>
       </w:pPr>
       <w:r>
+        <w:rPr>
+          <w:noProof/>
+        </w:rPr>
         <w:drawing>
           <wp:inline distT="0" distB="0" distL="0" distR="0" wp14:anchorId="616D069B" wp14:editId="2EA35AE0">
             <wp:extent cx="2638793" cy="2410161"/>
@@ -2165,7 +2115,7 @@
                     <pic:cNvPicPr/>
                   </pic:nvPicPr>
                   <pic:blipFill>
-                    <a:blip r:embed="rId24"/>
+                    <a:blip r:embed="rId25"/>
                     <a:stretch>
                       <a:fillRect/>
                     </a:stretch>
@@ -2240,7 +2190,7 @@
                     <pic:cNvPicPr/>
                   </pic:nvPicPr>
                   <pic:blipFill>
-                    <a:blip r:embed="rId25"/>
+                    <a:blip r:embed="rId26"/>
                     <a:stretch>
                       <a:fillRect/>
                     </a:stretch>
@@ -2333,7 +2283,7 @@
                     </pic:cNvPicPr>
                   </pic:nvPicPr>
                   <pic:blipFill>
-                    <a:blip r:embed="rId26">
+                    <a:blip r:embed="rId27">
                       <a:extLst>
                         <a:ext uri="{28A0092B-C50C-407E-A947-70E740481C1C}">
                           <a14:useLocalDpi xmlns:a14="http://schemas.microsoft.com/office/drawing/2010/main" val="0"/>
@@ -2421,7 +2371,7 @@
                     <pic:cNvPicPr/>
                   </pic:nvPicPr>
                   <pic:blipFill>
-                    <a:blip r:embed="rId27"/>
+                    <a:blip r:embed="rId28"/>
                     <a:stretch>
                       <a:fillRect/>
                     </a:stretch>

</xml_diff>